<commit_message>
Added unbalanced-analysis to biostats-2
</commit_message>
<xml_diff>
--- a/biostats-2/module04/images/exercise-analysis.docx
+++ b/biostats-2/module04/images/exercise-analysis.docx
@@ -4,6 +4,9 @@
   <w:body>
     <w:p>
       <w:r>
+        <w:rPr>
+          <w:noProof/>
+        </w:rPr>
         <w:drawing>
           <wp:inline distT="0" distB="0" distL="0" distR="0" wp14:anchorId="453DB51B" wp14:editId="5CD7F97C">
             <wp:extent cx="5943600" cy="3504565"/>
@@ -43,6 +46,9 @@
     </w:p>
     <w:p>
       <w:r>
+        <w:rPr>
+          <w:noProof/>
+        </w:rPr>
         <w:drawing>
           <wp:inline distT="0" distB="0" distL="0" distR="0" wp14:anchorId="03040F9E" wp14:editId="4DD7C56A">
             <wp:extent cx="3228975" cy="3009900"/>
@@ -82,6 +88,9 @@
     </w:p>
     <w:p>
       <w:r>
+        <w:rPr>
+          <w:noProof/>
+        </w:rPr>
         <w:lastRenderedPageBreak/>
         <w:drawing>
           <wp:inline distT="0" distB="0" distL="0" distR="0" wp14:anchorId="3EFE4027" wp14:editId="3AEFFF32">
@@ -122,6 +131,9 @@
     </w:p>
     <w:p>
       <w:r>
+        <w:rPr>
+          <w:noProof/>
+        </w:rPr>
         <w:drawing>
           <wp:inline distT="0" distB="0" distL="0" distR="0" wp14:anchorId="259D4162" wp14:editId="1CE21B47">
             <wp:extent cx="5591175" cy="3486150"/>
@@ -161,6 +173,9 @@
     </w:p>
     <w:p>
       <w:r>
+        <w:rPr>
+          <w:noProof/>
+        </w:rPr>
         <w:drawing>
           <wp:inline distT="0" distB="0" distL="0" distR="0" wp14:anchorId="5D97CC22" wp14:editId="237F2D4A">
             <wp:extent cx="3000375" cy="1657350"/>
@@ -200,6 +215,9 @@
     </w:p>
     <w:p>
       <w:r>
+        <w:rPr>
+          <w:noProof/>
+        </w:rPr>
         <w:lastRenderedPageBreak/>
         <w:drawing>
           <wp:inline distT="0" distB="0" distL="0" distR="0" wp14:anchorId="3D9E3751" wp14:editId="5E474FF3">
@@ -240,6 +258,9 @@
     </w:p>
     <w:p>
       <w:r>
+        <w:rPr>
+          <w:noProof/>
+        </w:rPr>
         <w:drawing>
           <wp:inline distT="0" distB="0" distL="0" distR="0" wp14:anchorId="03CF12CA" wp14:editId="3A1085EE">
             <wp:extent cx="4819650" cy="2590800"/>
@@ -279,6 +300,9 @@
     </w:p>
     <w:p>
       <w:r>
+        <w:rPr>
+          <w:noProof/>
+        </w:rPr>
         <w:lastRenderedPageBreak/>
         <w:drawing>
           <wp:inline distT="0" distB="0" distL="0" distR="0" wp14:anchorId="2D3786A1" wp14:editId="4634ABC6">
@@ -319,6 +343,9 @@
     </w:p>
     <w:p>
       <w:r>
+        <w:rPr>
+          <w:noProof/>
+        </w:rPr>
         <w:drawing>
           <wp:inline distT="0" distB="0" distL="0" distR="0" wp14:anchorId="189314C6" wp14:editId="5D90A37B">
             <wp:extent cx="5172075" cy="1657350"/>
@@ -358,6 +385,9 @@
     </w:p>
     <w:p>
       <w:r>
+        <w:rPr>
+          <w:noProof/>
+        </w:rPr>
         <w:drawing>
           <wp:inline distT="0" distB="0" distL="0" distR="0" wp14:anchorId="340253B7" wp14:editId="58525BDD">
             <wp:extent cx="5934075" cy="1800225"/>
@@ -383,6 +413,250 @@
                     <a:xfrm>
                       <a:off x="0" y="0"/>
                       <a:ext cx="5934075" cy="1800225"/>
+                    </a:xfrm>
+                    <a:prstGeom prst="rect">
+                      <a:avLst/>
+                    </a:prstGeom>
+                  </pic:spPr>
+                </pic:pic>
+              </a:graphicData>
+            </a:graphic>
+          </wp:inline>
+        </w:drawing>
+      </w:r>
+    </w:p>
+    <w:p>
+      <w:r>
+        <w:rPr>
+          <w:noProof/>
+        </w:rPr>
+        <w:lastRenderedPageBreak/>
+        <w:drawing>
+          <wp:inline distT="0" distB="0" distL="0" distR="0" wp14:anchorId="70EBA1EE" wp14:editId="5D9514C3">
+            <wp:extent cx="5943600" cy="3785870"/>
+            <wp:effectExtent l="0" t="0" r="0" b="5080"/>
+            <wp:docPr id="1463949247" name="Picture 1" descr="A graph drawn by a line&#10;&#10;Description automatically generated"/>
+            <wp:cNvGraphicFramePr>
+              <a:graphicFrameLocks xmlns:a="http://schemas.openxmlformats.org/drawingml/2006/main" noChangeAspect="1"/>
+            </wp:cNvGraphicFramePr>
+            <a:graphic xmlns:a="http://schemas.openxmlformats.org/drawingml/2006/main">
+              <a:graphicData uri="http://schemas.openxmlformats.org/drawingml/2006/picture">
+                <pic:pic xmlns:pic="http://schemas.openxmlformats.org/drawingml/2006/picture">
+                  <pic:nvPicPr>
+                    <pic:cNvPr id="1463949247" name="Picture 1" descr="A graph drawn by a line&#10;&#10;Description automatically generated"/>
+                    <pic:cNvPicPr/>
+                  </pic:nvPicPr>
+                  <pic:blipFill>
+                    <a:blip r:embed="rId14"/>
+                    <a:stretch>
+                      <a:fillRect/>
+                    </a:stretch>
+                  </pic:blipFill>
+                  <pic:spPr>
+                    <a:xfrm>
+                      <a:off x="0" y="0"/>
+                      <a:ext cx="5943600" cy="3785870"/>
+                    </a:xfrm>
+                    <a:prstGeom prst="rect">
+                      <a:avLst/>
+                    </a:prstGeom>
+                  </pic:spPr>
+                </pic:pic>
+              </a:graphicData>
+            </a:graphic>
+          </wp:inline>
+        </w:drawing>
+      </w:r>
+    </w:p>
+    <w:p/>
+    <w:p>
+      <w:r>
+        <w:rPr>
+          <w:noProof/>
+        </w:rPr>
+        <w:drawing>
+          <wp:inline distT="0" distB="0" distL="0" distR="0" wp14:anchorId="092E50E8" wp14:editId="434068A8">
+            <wp:extent cx="5943600" cy="3507740"/>
+            <wp:effectExtent l="0" t="0" r="0" b="0"/>
+            <wp:docPr id="2048221331" name="Picture 1" descr="A graph with a line and a line&#10;&#10;Description automatically generated with medium confidence"/>
+            <wp:cNvGraphicFramePr>
+              <a:graphicFrameLocks xmlns:a="http://schemas.openxmlformats.org/drawingml/2006/main" noChangeAspect="1"/>
+            </wp:cNvGraphicFramePr>
+            <a:graphic xmlns:a="http://schemas.openxmlformats.org/drawingml/2006/main">
+              <a:graphicData uri="http://schemas.openxmlformats.org/drawingml/2006/picture">
+                <pic:pic xmlns:pic="http://schemas.openxmlformats.org/drawingml/2006/picture">
+                  <pic:nvPicPr>
+                    <pic:cNvPr id="2048221331" name="Picture 1" descr="A graph with a line and a line&#10;&#10;Description automatically generated with medium confidence"/>
+                    <pic:cNvPicPr/>
+                  </pic:nvPicPr>
+                  <pic:blipFill>
+                    <a:blip r:embed="rId15"/>
+                    <a:stretch>
+                      <a:fillRect/>
+                    </a:stretch>
+                  </pic:blipFill>
+                  <pic:spPr>
+                    <a:xfrm>
+                      <a:off x="0" y="0"/>
+                      <a:ext cx="5943600" cy="3507740"/>
+                    </a:xfrm>
+                    <a:prstGeom prst="rect">
+                      <a:avLst/>
+                    </a:prstGeom>
+                  </pic:spPr>
+                </pic:pic>
+              </a:graphicData>
+            </a:graphic>
+          </wp:inline>
+        </w:drawing>
+      </w:r>
+    </w:p>
+    <w:p>
+      <w:r>
+        <w:lastRenderedPageBreak/>
+        <w:drawing>
+          <wp:inline distT="0" distB="0" distL="0" distR="0" wp14:anchorId="3D726E45" wp14:editId="3E368087">
+            <wp:extent cx="5943600" cy="3507740"/>
+            <wp:effectExtent l="0" t="0" r="0" b="0"/>
+            <wp:docPr id="1379936067" name="Picture 1" descr="A graph with lines and text&#10;&#10;Description automatically generated with medium confidence"/>
+            <wp:cNvGraphicFramePr>
+              <a:graphicFrameLocks xmlns:a="http://schemas.openxmlformats.org/drawingml/2006/main" noChangeAspect="1"/>
+            </wp:cNvGraphicFramePr>
+            <a:graphic xmlns:a="http://schemas.openxmlformats.org/drawingml/2006/main">
+              <a:graphicData uri="http://schemas.openxmlformats.org/drawingml/2006/picture">
+                <pic:pic xmlns:pic="http://schemas.openxmlformats.org/drawingml/2006/picture">
+                  <pic:nvPicPr>
+                    <pic:cNvPr id="1379936067" name="Picture 1" descr="A graph with lines and text&#10;&#10;Description automatically generated with medium confidence"/>
+                    <pic:cNvPicPr/>
+                  </pic:nvPicPr>
+                  <pic:blipFill>
+                    <a:blip r:embed="rId16"/>
+                    <a:stretch>
+                      <a:fillRect/>
+                    </a:stretch>
+                  </pic:blipFill>
+                  <pic:spPr>
+                    <a:xfrm>
+                      <a:off x="0" y="0"/>
+                      <a:ext cx="5943600" cy="3507740"/>
+                    </a:xfrm>
+                    <a:prstGeom prst="rect">
+                      <a:avLst/>
+                    </a:prstGeom>
+                  </pic:spPr>
+                </pic:pic>
+              </a:graphicData>
+            </a:graphic>
+          </wp:inline>
+        </w:drawing>
+      </w:r>
+    </w:p>
+    <w:p>
+      <w:r>
+        <w:drawing>
+          <wp:inline distT="0" distB="0" distL="0" distR="0" wp14:anchorId="5953AA69" wp14:editId="79BD69E3">
+            <wp:extent cx="3305175" cy="2409825"/>
+            <wp:effectExtent l="0" t="0" r="9525" b="9525"/>
+            <wp:docPr id="1398286148" name="Picture 1" descr="A screenshot of a report&#10;&#10;Description automatically generated"/>
+            <wp:cNvGraphicFramePr>
+              <a:graphicFrameLocks xmlns:a="http://schemas.openxmlformats.org/drawingml/2006/main" noChangeAspect="1"/>
+            </wp:cNvGraphicFramePr>
+            <a:graphic xmlns:a="http://schemas.openxmlformats.org/drawingml/2006/main">
+              <a:graphicData uri="http://schemas.openxmlformats.org/drawingml/2006/picture">
+                <pic:pic xmlns:pic="http://schemas.openxmlformats.org/drawingml/2006/picture">
+                  <pic:nvPicPr>
+                    <pic:cNvPr id="1398286148" name="Picture 1" descr="A screenshot of a report&#10;&#10;Description automatically generated"/>
+                    <pic:cNvPicPr/>
+                  </pic:nvPicPr>
+                  <pic:blipFill>
+                    <a:blip r:embed="rId17"/>
+                    <a:stretch>
+                      <a:fillRect/>
+                    </a:stretch>
+                  </pic:blipFill>
+                  <pic:spPr>
+                    <a:xfrm>
+                      <a:off x="0" y="0"/>
+                      <a:ext cx="3305175" cy="2409825"/>
+                    </a:xfrm>
+                    <a:prstGeom prst="rect">
+                      <a:avLst/>
+                    </a:prstGeom>
+                  </pic:spPr>
+                </pic:pic>
+              </a:graphicData>
+            </a:graphic>
+          </wp:inline>
+        </w:drawing>
+      </w:r>
+    </w:p>
+    <w:p>
+      <w:r>
+        <w:drawing>
+          <wp:inline distT="0" distB="0" distL="0" distR="0" wp14:anchorId="7A5F9695" wp14:editId="4020D7BA">
+            <wp:extent cx="3571875" cy="1276350"/>
+            <wp:effectExtent l="0" t="0" r="9525" b="0"/>
+            <wp:docPr id="561751210" name="Picture 1" descr="A screenshot of a graph&#10;&#10;Description automatically generated"/>
+            <wp:cNvGraphicFramePr>
+              <a:graphicFrameLocks xmlns:a="http://schemas.openxmlformats.org/drawingml/2006/main" noChangeAspect="1"/>
+            </wp:cNvGraphicFramePr>
+            <a:graphic xmlns:a="http://schemas.openxmlformats.org/drawingml/2006/main">
+              <a:graphicData uri="http://schemas.openxmlformats.org/drawingml/2006/picture">
+                <pic:pic xmlns:pic="http://schemas.openxmlformats.org/drawingml/2006/picture">
+                  <pic:nvPicPr>
+                    <pic:cNvPr id="561751210" name="Picture 1" descr="A screenshot of a graph&#10;&#10;Description automatically generated"/>
+                    <pic:cNvPicPr/>
+                  </pic:nvPicPr>
+                  <pic:blipFill>
+                    <a:blip r:embed="rId18"/>
+                    <a:stretch>
+                      <a:fillRect/>
+                    </a:stretch>
+                  </pic:blipFill>
+                  <pic:spPr>
+                    <a:xfrm>
+                      <a:off x="0" y="0"/>
+                      <a:ext cx="3571875" cy="1276350"/>
+                    </a:xfrm>
+                    <a:prstGeom prst="rect">
+                      <a:avLst/>
+                    </a:prstGeom>
+                  </pic:spPr>
+                </pic:pic>
+              </a:graphicData>
+            </a:graphic>
+          </wp:inline>
+        </w:drawing>
+      </w:r>
+    </w:p>
+    <w:p>
+      <w:r>
+        <w:lastRenderedPageBreak/>
+        <w:drawing>
+          <wp:inline distT="0" distB="0" distL="0" distR="0" wp14:anchorId="10288FB3" wp14:editId="7F1D803E">
+            <wp:extent cx="3305175" cy="2409825"/>
+            <wp:effectExtent l="0" t="0" r="9525" b="9525"/>
+            <wp:docPr id="1260875396" name="Picture 1" descr="A screenshot of a report&#10;&#10;Description automatically generated"/>
+            <wp:cNvGraphicFramePr>
+              <a:graphicFrameLocks xmlns:a="http://schemas.openxmlformats.org/drawingml/2006/main" noChangeAspect="1"/>
+            </wp:cNvGraphicFramePr>
+            <a:graphic xmlns:a="http://schemas.openxmlformats.org/drawingml/2006/main">
+              <a:graphicData uri="http://schemas.openxmlformats.org/drawingml/2006/picture">
+                <pic:pic xmlns:pic="http://schemas.openxmlformats.org/drawingml/2006/picture">
+                  <pic:nvPicPr>
+                    <pic:cNvPr id="1260875396" name="Picture 1" descr="A screenshot of a report&#10;&#10;Description automatically generated"/>
+                    <pic:cNvPicPr/>
+                  </pic:nvPicPr>
+                  <pic:blipFill>
+                    <a:blip r:embed="rId19"/>
+                    <a:stretch>
+                      <a:fillRect/>
+                    </a:stretch>
+                  </pic:blipFill>
+                  <pic:spPr>
+                    <a:xfrm>
+                      <a:off x="0" y="0"/>
+                      <a:ext cx="3305175" cy="2409825"/>
                     </a:xfrm>
                     <a:prstGeom prst="rect">
                       <a:avLst/>

</xml_diff>

<commit_message>
Added part 7 to week-04 in biostats-2
</commit_message>
<xml_diff>
--- a/biostats-2/module04/images/exercise-analysis.docx
+++ b/biostats-2/module04/images/exercise-analysis.docx
@@ -513,6 +513,9 @@
     </w:p>
     <w:p>
       <w:r>
+        <w:rPr>
+          <w:noProof/>
+        </w:rPr>
         <w:lastRenderedPageBreak/>
         <w:drawing>
           <wp:inline distT="0" distB="0" distL="0" distR="0" wp14:anchorId="3D726E45" wp14:editId="3E368087">
@@ -553,6 +556,9 @@
     </w:p>
     <w:p>
       <w:r>
+        <w:rPr>
+          <w:noProof/>
+        </w:rPr>
         <w:drawing>
           <wp:inline distT="0" distB="0" distL="0" distR="0" wp14:anchorId="5953AA69" wp14:editId="79BD69E3">
             <wp:extent cx="3305175" cy="2409825"/>
@@ -592,6 +598,9 @@
     </w:p>
     <w:p>
       <w:r>
+        <w:rPr>
+          <w:noProof/>
+        </w:rPr>
         <w:drawing>
           <wp:inline distT="0" distB="0" distL="0" distR="0" wp14:anchorId="7A5F9695" wp14:editId="4020D7BA">
             <wp:extent cx="3571875" cy="1276350"/>
@@ -631,6 +640,9 @@
     </w:p>
     <w:p>
       <w:r>
+        <w:rPr>
+          <w:noProof/>
+        </w:rPr>
         <w:lastRenderedPageBreak/>
         <w:drawing>
           <wp:inline distT="0" distB="0" distL="0" distR="0" wp14:anchorId="10288FB3" wp14:editId="7F1D803E">
@@ -657,6 +669,45 @@
                     <a:xfrm>
                       <a:off x="0" y="0"/>
                       <a:ext cx="3305175" cy="2409825"/>
+                    </a:xfrm>
+                    <a:prstGeom prst="rect">
+                      <a:avLst/>
+                    </a:prstGeom>
+                  </pic:spPr>
+                </pic:pic>
+              </a:graphicData>
+            </a:graphic>
+          </wp:inline>
+        </w:drawing>
+      </w:r>
+    </w:p>
+    <w:p>
+      <w:r>
+        <w:drawing>
+          <wp:inline distT="0" distB="0" distL="0" distR="0" wp14:anchorId="65F3EF2C" wp14:editId="5A2B512F">
+            <wp:extent cx="4029075" cy="1857375"/>
+            <wp:effectExtent l="0" t="0" r="9525" b="9525"/>
+            <wp:docPr id="1638934539" name="Picture 1" descr="A screenshot of a graph&#10;&#10;Description automatically generated"/>
+            <wp:cNvGraphicFramePr>
+              <a:graphicFrameLocks xmlns:a="http://schemas.openxmlformats.org/drawingml/2006/main" noChangeAspect="1"/>
+            </wp:cNvGraphicFramePr>
+            <a:graphic xmlns:a="http://schemas.openxmlformats.org/drawingml/2006/main">
+              <a:graphicData uri="http://schemas.openxmlformats.org/drawingml/2006/picture">
+                <pic:pic xmlns:pic="http://schemas.openxmlformats.org/drawingml/2006/picture">
+                  <pic:nvPicPr>
+                    <pic:cNvPr id="1638934539" name="Picture 1" descr="A screenshot of a graph&#10;&#10;Description automatically generated"/>
+                    <pic:cNvPicPr/>
+                  </pic:nvPicPr>
+                  <pic:blipFill>
+                    <a:blip r:embed="rId20"/>
+                    <a:stretch>
+                      <a:fillRect/>
+                    </a:stretch>
+                  </pic:blipFill>
+                  <pic:spPr>
+                    <a:xfrm>
+                      <a:off x="0" y="0"/>
+                      <a:ext cx="4029075" cy="1857375"/>
                     </a:xfrm>
                     <a:prstGeom prst="rect">
                       <a:avLst/>

</xml_diff>

<commit_message>
Added week-04 to clinical research methodology
</commit_message>
<xml_diff>
--- a/biostats-2/module04/images/exercise-analysis.docx
+++ b/biostats-2/module04/images/exercise-analysis.docx
@@ -683,6 +683,9 @@
     </w:p>
     <w:p>
       <w:r>
+        <w:rPr>
+          <w:noProof/>
+        </w:rPr>
         <w:drawing>
           <wp:inline distT="0" distB="0" distL="0" distR="0" wp14:anchorId="65F3EF2C" wp14:editId="5A2B512F">
             <wp:extent cx="4029075" cy="1857375"/>
@@ -708,6 +711,45 @@
                     <a:xfrm>
                       <a:off x="0" y="0"/>
                       <a:ext cx="4029075" cy="1857375"/>
+                    </a:xfrm>
+                    <a:prstGeom prst="rect">
+                      <a:avLst/>
+                    </a:prstGeom>
+                  </pic:spPr>
+                </pic:pic>
+              </a:graphicData>
+            </a:graphic>
+          </wp:inline>
+        </w:drawing>
+      </w:r>
+    </w:p>
+    <w:p>
+      <w:r>
+        <w:drawing>
+          <wp:inline distT="0" distB="0" distL="0" distR="0" wp14:anchorId="79D1AF97" wp14:editId="7C4A1B52">
+            <wp:extent cx="4572000" cy="1114425"/>
+            <wp:effectExtent l="0" t="0" r="0" b="9525"/>
+            <wp:docPr id="887690035" name="Picture 1" descr="A table with numbers and text&#10;&#10;Description automatically generated"/>
+            <wp:cNvGraphicFramePr>
+              <a:graphicFrameLocks xmlns:a="http://schemas.openxmlformats.org/drawingml/2006/main" noChangeAspect="1"/>
+            </wp:cNvGraphicFramePr>
+            <a:graphic xmlns:a="http://schemas.openxmlformats.org/drawingml/2006/main">
+              <a:graphicData uri="http://schemas.openxmlformats.org/drawingml/2006/picture">
+                <pic:pic xmlns:pic="http://schemas.openxmlformats.org/drawingml/2006/picture">
+                  <pic:nvPicPr>
+                    <pic:cNvPr id="887690035" name="Picture 1" descr="A table with numbers and text&#10;&#10;Description automatically generated"/>
+                    <pic:cNvPicPr/>
+                  </pic:nvPicPr>
+                  <pic:blipFill>
+                    <a:blip r:embed="rId21"/>
+                    <a:stretch>
+                      <a:fillRect/>
+                    </a:stretch>
+                  </pic:blipFill>
+                  <pic:spPr>
+                    <a:xfrm>
+                      <a:off x="0" y="0"/>
+                      <a:ext cx="4572000" cy="1114425"/>
                     </a:xfrm>
                     <a:prstGeom prst="rect">
                       <a:avLst/>

</xml_diff>